<commit_message>
Added landing page + updated 3 pages
we 've designed the landing page of the site in addition to updating login, register and home page design.
</commit_message>
<xml_diff>
--- a/3- Design/High-Level-Design/Wire Frame.docx
+++ b/3- Design/High-Level-Design/Wire Frame.docx
@@ -18,7 +18,6 @@
       </w:r>
     </w:p>
     <w:p/>
-    <w:p/>
     <w:p>
       <w:pPr>
         <w:rPr>
@@ -37,20 +36,28 @@
           <w:sz w:val="28"/>
           <w:szCs w:val="28"/>
         </w:rPr>
-        <w:t>Login Page</w:t>
-      </w:r>
-    </w:p>
-    <w:p/>
-    <w:p>
+        <w:t xml:space="preserve">Landing Page </w:t>
+      </w:r>
+    </w:p>
+    <w:p>
+      <w:pPr>
+        <w:rPr>
+          <w:rFonts w:asciiTheme="minorBidi" w:hAnsiTheme="minorBidi"/>
+          <w:b/>
+          <w:bCs/>
+          <w:sz w:val="28"/>
+          <w:szCs w:val="28"/>
+        </w:rPr>
+      </w:pPr>
       <w:r>
         <w:rPr>
           <w:noProof/>
         </w:rPr>
         <w:drawing>
-          <wp:inline distT="0" distB="0" distL="0" distR="0" wp14:anchorId="71D1BAD8" wp14:editId="043FAC21">
-            <wp:extent cx="3629025" cy="3378876"/>
-            <wp:effectExtent l="0" t="0" r="0" b="0"/>
-            <wp:docPr id="1" name="Picture 1"/>
+          <wp:inline distT="0" distB="0" distL="0" distR="0" wp14:anchorId="75AE04FE" wp14:editId="323FE019">
+            <wp:extent cx="5486400" cy="3119511"/>
+            <wp:effectExtent l="0" t="0" r="0" b="5080"/>
+            <wp:docPr id="10" name="Picture 10" descr="Diagram&#10;&#10;Description automatically generated with low confidence"/>
             <wp:cNvGraphicFramePr>
               <a:graphicFrameLocks xmlns:a="http://schemas.openxmlformats.org/drawingml/2006/main" noChangeAspect="1"/>
             </wp:cNvGraphicFramePr>
@@ -58,7 +65,7 @@
               <a:graphicData uri="http://schemas.openxmlformats.org/drawingml/2006/picture">
                 <pic:pic xmlns:pic="http://schemas.openxmlformats.org/drawingml/2006/picture">
                   <pic:nvPicPr>
-                    <pic:cNvPr id="0" name="Picture 1"/>
+                    <pic:cNvPr id="10" name="Picture 10" descr="Diagram&#10;&#10;Description automatically generated with low confidence"/>
                     <pic:cNvPicPr>
                       <a:picLocks noChangeAspect="1" noChangeArrowheads="1"/>
                     </pic:cNvPicPr>
@@ -79,7 +86,7 @@
                   <pic:spPr bwMode="auto">
                     <a:xfrm>
                       <a:off x="0" y="0"/>
-                      <a:ext cx="3722492" cy="3465900"/>
+                      <a:ext cx="5506517" cy="3130949"/>
                     </a:xfrm>
                     <a:prstGeom prst="rect">
                       <a:avLst/>
@@ -96,6 +103,8 @@
         </w:drawing>
       </w:r>
     </w:p>
+    <w:p/>
+    <w:p/>
     <w:p>
       <w:pPr>
         <w:rPr>
@@ -114,7 +123,7 @@
           <w:sz w:val="28"/>
           <w:szCs w:val="28"/>
         </w:rPr>
-        <w:t>Register Page</w:t>
+        <w:t>Login Page</w:t>
       </w:r>
     </w:p>
     <w:p>
@@ -123,10 +132,10 @@
           <w:noProof/>
         </w:rPr>
         <w:drawing>
-          <wp:inline distT="0" distB="0" distL="0" distR="0" wp14:anchorId="4CFB8289" wp14:editId="74E52C7A">
-            <wp:extent cx="6057900" cy="2809875"/>
-            <wp:effectExtent l="0" t="0" r="0" b="9525"/>
-            <wp:docPr id="2" name="Picture 2" descr="Graphical user interface&#10;&#10;Description automatically generated"/>
+          <wp:inline distT="0" distB="0" distL="0" distR="0" wp14:anchorId="12F35AAA" wp14:editId="30136C5C">
+            <wp:extent cx="4908430" cy="2879508"/>
+            <wp:effectExtent l="0" t="0" r="6985" b="0"/>
+            <wp:docPr id="11" name="Picture 11" descr="Graphical user interface, application&#10;&#10;Description automatically generated"/>
             <wp:cNvGraphicFramePr>
               <a:graphicFrameLocks xmlns:a="http://schemas.openxmlformats.org/drawingml/2006/main" noChangeAspect="1"/>
             </wp:cNvGraphicFramePr>
@@ -134,7 +143,7 @@
               <a:graphicData uri="http://schemas.openxmlformats.org/drawingml/2006/picture">
                 <pic:pic xmlns:pic="http://schemas.openxmlformats.org/drawingml/2006/picture">
                   <pic:nvPicPr>
-                    <pic:cNvPr id="2" name="Picture 2" descr="Graphical user interface&#10;&#10;Description automatically generated"/>
+                    <pic:cNvPr id="11" name="Picture 11" descr="Graphical user interface, application&#10;&#10;Description automatically generated"/>
                     <pic:cNvPicPr>
                       <a:picLocks noChangeAspect="1" noChangeArrowheads="1"/>
                     </pic:cNvPicPr>
@@ -155,7 +164,7 @@
                   <pic:spPr bwMode="auto">
                     <a:xfrm>
                       <a:off x="0" y="0"/>
-                      <a:ext cx="6057900" cy="2809875"/>
+                      <a:ext cx="4939124" cy="2897515"/>
                     </a:xfrm>
                     <a:prstGeom prst="rect">
                       <a:avLst/>
@@ -178,41 +187,32 @@
           <w:rFonts w:asciiTheme="minorBidi" w:hAnsiTheme="minorBidi"/>
           <w:b/>
           <w:bCs/>
-          <w:sz w:val="24"/>
-          <w:szCs w:val="24"/>
-        </w:rPr>
-      </w:pPr>
-      <w:r>
-        <w:rPr>
-          <w:rFonts w:asciiTheme="minorBidi" w:hAnsiTheme="minorBidi"/>
-          <w:b/>
-          <w:bCs/>
           <w:sz w:val="28"/>
           <w:szCs w:val="28"/>
         </w:rPr>
+      </w:pPr>
+      <w:r>
+        <w:rPr>
+          <w:rFonts w:asciiTheme="minorBidi" w:hAnsiTheme="minorBidi"/>
+          <w:b/>
+          <w:bCs/>
+          <w:sz w:val="28"/>
+          <w:szCs w:val="28"/>
+        </w:rPr>
         <w:lastRenderedPageBreak/>
-        <w:t xml:space="preserve">Home Page </w:t>
-      </w:r>
-    </w:p>
-    <w:p>
-      <w:pPr>
-        <w:rPr>
-          <w:rFonts w:asciiTheme="minorBidi" w:hAnsiTheme="minorBidi"/>
-          <w:b/>
-          <w:bCs/>
-          <w:sz w:val="24"/>
-          <w:szCs w:val="24"/>
-        </w:rPr>
-      </w:pPr>
+        <w:t>Register Page</w:t>
+      </w:r>
+    </w:p>
+    <w:p>
       <w:r>
         <w:rPr>
           <w:noProof/>
         </w:rPr>
         <w:drawing>
-          <wp:inline distT="0" distB="0" distL="0" distR="0" wp14:anchorId="4460039C" wp14:editId="325FE47E">
-            <wp:extent cx="5772150" cy="3126740"/>
-            <wp:effectExtent l="0" t="0" r="0" b="0"/>
-            <wp:docPr id="3" name="Picture 3" descr="Diagram&#10;&#10;Description automatically generated"/>
+          <wp:inline distT="0" distB="0" distL="0" distR="0" wp14:anchorId="5B4A9A6A" wp14:editId="25E12F45">
+            <wp:extent cx="5011947" cy="3176910"/>
+            <wp:effectExtent l="0" t="0" r="0" b="4445"/>
+            <wp:docPr id="12" name="Picture 12" descr="Graphical user interface&#10;&#10;Description automatically generated"/>
             <wp:cNvGraphicFramePr>
               <a:graphicFrameLocks xmlns:a="http://schemas.openxmlformats.org/drawingml/2006/main" noChangeAspect="1"/>
             </wp:cNvGraphicFramePr>
@@ -220,7 +220,7 @@
               <a:graphicData uri="http://schemas.openxmlformats.org/drawingml/2006/picture">
                 <pic:pic xmlns:pic="http://schemas.openxmlformats.org/drawingml/2006/picture">
                   <pic:nvPicPr>
-                    <pic:cNvPr id="3" name="Picture 3" descr="Diagram&#10;&#10;Description automatically generated"/>
+                    <pic:cNvPr id="12" name="Picture 12" descr="Graphical user interface&#10;&#10;Description automatically generated"/>
                     <pic:cNvPicPr>
                       <a:picLocks noChangeAspect="1" noChangeArrowheads="1"/>
                     </pic:cNvPicPr>
@@ -241,7 +241,7 @@
                   <pic:spPr bwMode="auto">
                     <a:xfrm>
                       <a:off x="0" y="0"/>
-                      <a:ext cx="5788387" cy="3135535"/>
+                      <a:ext cx="5030342" cy="3188570"/>
                     </a:xfrm>
                     <a:prstGeom prst="rect">
                       <a:avLst/>
@@ -258,8 +258,18 @@
         </w:drawing>
       </w:r>
     </w:p>
-    <w:p>
-      <w:pPr>
+    <w:p/>
+    <w:p>
+      <w:pPr>
+        <w:rPr>
+          <w:rFonts w:asciiTheme="minorBidi" w:hAnsiTheme="minorBidi"/>
+          <w:b/>
+          <w:bCs/>
+          <w:sz w:val="24"/>
+          <w:szCs w:val="24"/>
+        </w:rPr>
+      </w:pPr>
+      <w:r>
         <w:rPr>
           <w:rFonts w:asciiTheme="minorBidi" w:hAnsiTheme="minorBidi"/>
           <w:b/>
@@ -267,8 +277,86 @@
           <w:sz w:val="28"/>
           <w:szCs w:val="28"/>
         </w:rPr>
-      </w:pPr>
-      <w:r>
+        <w:t xml:space="preserve">Home Page </w:t>
+      </w:r>
+    </w:p>
+    <w:p>
+      <w:pPr>
+        <w:rPr>
+          <w:rFonts w:asciiTheme="minorBidi" w:hAnsiTheme="minorBidi"/>
+          <w:b/>
+          <w:bCs/>
+          <w:sz w:val="24"/>
+          <w:szCs w:val="24"/>
+        </w:rPr>
+      </w:pPr>
+      <w:r>
+        <w:rPr>
+          <w:noProof/>
+        </w:rPr>
+        <w:drawing>
+          <wp:inline distT="0" distB="0" distL="0" distR="0" wp14:anchorId="6390B08D" wp14:editId="6434A4DF">
+            <wp:extent cx="5279366" cy="3600234"/>
+            <wp:effectExtent l="0" t="0" r="0" b="635"/>
+            <wp:docPr id="13" name="Picture 13" descr="Diagram&#10;&#10;Description automatically generated"/>
+            <wp:cNvGraphicFramePr>
+              <a:graphicFrameLocks xmlns:a="http://schemas.openxmlformats.org/drawingml/2006/main" noChangeAspect="1"/>
+            </wp:cNvGraphicFramePr>
+            <a:graphic xmlns:a="http://schemas.openxmlformats.org/drawingml/2006/main">
+              <a:graphicData uri="http://schemas.openxmlformats.org/drawingml/2006/picture">
+                <pic:pic xmlns:pic="http://schemas.openxmlformats.org/drawingml/2006/picture">
+                  <pic:nvPicPr>
+                    <pic:cNvPr id="13" name="Picture 13" descr="Diagram&#10;&#10;Description automatically generated"/>
+                    <pic:cNvPicPr>
+                      <a:picLocks noChangeAspect="1" noChangeArrowheads="1"/>
+                    </pic:cNvPicPr>
+                  </pic:nvPicPr>
+                  <pic:blipFill>
+                    <a:blip r:embed="rId7">
+                      <a:extLst>
+                        <a:ext uri="{28A0092B-C50C-407E-A947-70E740481C1C}">
+                          <a14:useLocalDpi xmlns:a14="http://schemas.microsoft.com/office/drawing/2010/main" val="0"/>
+                        </a:ext>
+                      </a:extLst>
+                    </a:blip>
+                    <a:srcRect/>
+                    <a:stretch>
+                      <a:fillRect/>
+                    </a:stretch>
+                  </pic:blipFill>
+                  <pic:spPr bwMode="auto">
+                    <a:xfrm>
+                      <a:off x="0" y="0"/>
+                      <a:ext cx="5291660" cy="3608618"/>
+                    </a:xfrm>
+                    <a:prstGeom prst="rect">
+                      <a:avLst/>
+                    </a:prstGeom>
+                    <a:noFill/>
+                    <a:ln>
+                      <a:noFill/>
+                    </a:ln>
+                  </pic:spPr>
+                </pic:pic>
+              </a:graphicData>
+            </a:graphic>
+          </wp:inline>
+        </w:drawing>
+      </w:r>
+    </w:p>
+    <w:p>
+      <w:pPr>
+        <w:rPr>
+          <w:rFonts w:asciiTheme="minorBidi" w:hAnsiTheme="minorBidi"/>
+          <w:b/>
+          <w:bCs/>
+          <w:sz w:val="24"/>
+          <w:szCs w:val="24"/>
+        </w:rPr>
+      </w:pPr>
+    </w:p>
+    <w:p>
+      <w:pPr>
         <w:rPr>
           <w:rFonts w:asciiTheme="minorBidi" w:hAnsiTheme="minorBidi"/>
           <w:b/>
@@ -276,6 +364,16 @@
           <w:sz w:val="28"/>
           <w:szCs w:val="28"/>
         </w:rPr>
+      </w:pPr>
+      <w:r>
+        <w:rPr>
+          <w:rFonts w:asciiTheme="minorBidi" w:hAnsiTheme="minorBidi"/>
+          <w:b/>
+          <w:bCs/>
+          <w:sz w:val="28"/>
+          <w:szCs w:val="28"/>
+        </w:rPr>
+        <w:lastRenderedPageBreak/>
         <w:t xml:space="preserve">View Car Details </w:t>
       </w:r>
     </w:p>
@@ -311,7 +409,7 @@
                     </pic:cNvPicPr>
                   </pic:nvPicPr>
                   <pic:blipFill>
-                    <a:blip r:embed="rId7">
+                    <a:blip r:embed="rId8">
                       <a:extLst>
                         <a:ext uri="{28A0092B-C50C-407E-A947-70E740481C1C}">
                           <a14:useLocalDpi xmlns:a14="http://schemas.microsoft.com/office/drawing/2010/main" val="0"/>
@@ -372,7 +470,6 @@
           <w:sz w:val="24"/>
           <w:szCs w:val="24"/>
         </w:rPr>
-        <w:lastRenderedPageBreak/>
         <w:t xml:space="preserve">Reserve Page </w:t>
       </w:r>
     </w:p>
@@ -408,7 +505,7 @@
                     </pic:cNvPicPr>
                   </pic:nvPicPr>
                   <pic:blipFill>
-                    <a:blip r:embed="rId8" cstate="print">
+                    <a:blip r:embed="rId9" cstate="print">
                       <a:extLst>
                         <a:ext uri="{28A0092B-C50C-407E-A947-70E740481C1C}">
                           <a14:useLocalDpi xmlns:a14="http://schemas.microsoft.com/office/drawing/2010/main" val="0"/>
@@ -458,6 +555,7 @@
           <w:sz w:val="24"/>
           <w:szCs w:val="24"/>
         </w:rPr>
+        <w:lastRenderedPageBreak/>
         <w:t xml:space="preserve">Admin-Home Page </w:t>
       </w:r>
     </w:p>
@@ -493,7 +591,7 @@
                     </pic:cNvPicPr>
                   </pic:nvPicPr>
                   <pic:blipFill>
-                    <a:blip r:embed="rId9">
+                    <a:blip r:embed="rId10">
                       <a:extLst>
                         <a:ext uri="{28A0092B-C50C-407E-A947-70E740481C1C}">
                           <a14:useLocalDpi xmlns:a14="http://schemas.microsoft.com/office/drawing/2010/main" val="0"/>
@@ -543,24 +641,24 @@
           <w:sz w:val="24"/>
           <w:szCs w:val="24"/>
         </w:rPr>
+        <w:t>Admin-Add Car</w:t>
+      </w:r>
+    </w:p>
+    <w:p>
+      <w:pPr>
+        <w:rPr>
+          <w:rFonts w:asciiTheme="minorBidi" w:hAnsiTheme="minorBidi"/>
+          <w:b/>
+          <w:bCs/>
+          <w:sz w:val="24"/>
+          <w:szCs w:val="24"/>
+        </w:rPr>
+      </w:pPr>
+      <w:r>
+        <w:rPr>
+          <w:noProof/>
+        </w:rPr>
         <w:lastRenderedPageBreak/>
-        <w:t>Admin-Add Car</w:t>
-      </w:r>
-    </w:p>
-    <w:p>
-      <w:pPr>
-        <w:rPr>
-          <w:rFonts w:asciiTheme="minorBidi" w:hAnsiTheme="minorBidi"/>
-          <w:b/>
-          <w:bCs/>
-          <w:sz w:val="24"/>
-          <w:szCs w:val="24"/>
-        </w:rPr>
-      </w:pPr>
-      <w:r>
-        <w:rPr>
-          <w:noProof/>
-        </w:rPr>
         <w:drawing>
           <wp:inline distT="0" distB="0" distL="0" distR="0" wp14:anchorId="27A56187" wp14:editId="29ADFFD3">
             <wp:extent cx="5686425" cy="3270885"/>
@@ -579,7 +677,7 @@
                     </pic:cNvPicPr>
                   </pic:nvPicPr>
                   <pic:blipFill>
-                    <a:blip r:embed="rId9">
+                    <a:blip r:embed="rId10">
                       <a:extLst>
                         <a:ext uri="{28A0092B-C50C-407E-A947-70E740481C1C}">
                           <a14:useLocalDpi xmlns:a14="http://schemas.microsoft.com/office/drawing/2010/main" val="0"/>
@@ -664,7 +762,7 @@
                     </pic:cNvPicPr>
                   </pic:nvPicPr>
                   <pic:blipFill>
-                    <a:blip r:embed="rId10">
+                    <a:blip r:embed="rId11">
                       <a:extLst>
                         <a:ext uri="{28A0092B-C50C-407E-A947-70E740481C1C}">
                           <a14:useLocalDpi xmlns:a14="http://schemas.microsoft.com/office/drawing/2010/main" val="0"/>
@@ -736,24 +834,24 @@
           <w:sz w:val="24"/>
           <w:szCs w:val="24"/>
         </w:rPr>
+        <w:t xml:space="preserve">Admin-Post-Delete Page </w:t>
+      </w:r>
+    </w:p>
+    <w:p>
+      <w:pPr>
+        <w:rPr>
+          <w:rFonts w:asciiTheme="minorBidi" w:hAnsiTheme="minorBidi"/>
+          <w:b/>
+          <w:bCs/>
+          <w:sz w:val="24"/>
+          <w:szCs w:val="24"/>
+        </w:rPr>
+      </w:pPr>
+      <w:r>
+        <w:rPr>
+          <w:noProof/>
+        </w:rPr>
         <w:lastRenderedPageBreak/>
-        <w:t xml:space="preserve">Admin-Post-Delete Page </w:t>
-      </w:r>
-    </w:p>
-    <w:p>
-      <w:pPr>
-        <w:rPr>
-          <w:rFonts w:asciiTheme="minorBidi" w:hAnsiTheme="minorBidi"/>
-          <w:b/>
-          <w:bCs/>
-          <w:sz w:val="24"/>
-          <w:szCs w:val="24"/>
-        </w:rPr>
-      </w:pPr>
-      <w:r>
-        <w:rPr>
-          <w:noProof/>
-        </w:rPr>
         <w:drawing>
           <wp:inline distT="0" distB="0" distL="0" distR="0" wp14:anchorId="5366B057" wp14:editId="68927458">
             <wp:extent cx="5210175" cy="3767357"/>
@@ -772,7 +870,7 @@
                     </pic:cNvPicPr>
                   </pic:nvPicPr>
                   <pic:blipFill>
-                    <a:blip r:embed="rId11">
+                    <a:blip r:embed="rId12">
                       <a:extLst>
                         <a:ext uri="{28A0092B-C50C-407E-A947-70E740481C1C}">
                           <a14:useLocalDpi xmlns:a14="http://schemas.microsoft.com/office/drawing/2010/main" val="0"/>

</xml_diff>